<commit_message>
Nuevas pruebas de clase Alien
</commit_message>
<xml_diff>
--- a/docs/Diseño de pruebas Clase Alien.docx
+++ b/docs/Diseño de pruebas Clase Alien.docx
@@ -37,9 +37,8 @@
           <w:sz w:val="32"/>
           <w:szCs w:val="32"/>
         </w:rPr>
-        <w:t>Alien</w:t>
-      </w:r>
-      <w:proofErr w:type="spellEnd"/>
+        <w:t>Alie</w:t>
+      </w:r>
       <w:r>
         <w:rPr>
           <w:b/>
@@ -47,9 +46,9 @@
           <w:sz w:val="32"/>
           <w:szCs w:val="32"/>
         </w:rPr>
-        <w:t xml:space="preserve"> y </w:t>
-      </w:r>
-      <w:proofErr w:type="spellStart"/>
+        <w:t>n</w:t>
+      </w:r>
+      <w:proofErr w:type="spellEnd"/>
       <w:r>
         <w:rPr>
           <w:b/>
@@ -57,16 +56,6 @@
           <w:sz w:val="32"/>
           <w:szCs w:val="32"/>
         </w:rPr>
-        <w:t>Bomb</w:t>
-      </w:r>
-      <w:proofErr w:type="spellEnd"/>
-      <w:r>
-        <w:rPr>
-          <w:b/>
-          <w:bCs/>
-          <w:sz w:val="32"/>
-          <w:szCs w:val="32"/>
-        </w:rPr>
         <w:t>)</w:t>
       </w:r>
     </w:p>
@@ -77,6 +66,10 @@
       </w:r>
       <w:proofErr w:type="spellStart"/>
       <w:r>
+        <w:rPr>
+          <w:b/>
+          <w:bCs/>
+        </w:rPr>
         <w:t>Alien</w:t>
       </w:r>
       <w:proofErr w:type="spellEnd"/>
@@ -124,10 +117,14 @@
     </w:p>
     <w:p>
       <w:r>
-        <w:t xml:space="preserve">Descripción: </w:t>
-      </w:r>
-      <w:r>
-        <w:t xml:space="preserve">Inicializa un nuevo </w:t>
+        <w:rPr>
+          <w:b/>
+          <w:bCs/>
+        </w:rPr>
+        <w:t>Descripción</w:t>
+      </w:r>
+      <w:r>
+        <w:t xml:space="preserve">: Inicializa un nuevo </w:t>
       </w:r>
       <w:proofErr w:type="spellStart"/>
       <w:r>
@@ -136,56 +133,53 @@
       <w:proofErr w:type="spellEnd"/>
       <w:r>
         <w:t xml:space="preserve"> y le asigna la imagen correspondiente en la interfaz</w:t>
-      </w:r>
-      <w:r>
-        <w:br/>
-        <w:t xml:space="preserve">@param x coordenada X de la posición del nuevo </w:t>
-      </w:r>
-      <w:proofErr w:type="spellStart"/>
-      <w:r>
-        <w:t>alien</w:t>
-      </w:r>
-      <w:proofErr w:type="spellEnd"/>
-      <w:r>
-        <w:br/>
-        <w:t xml:space="preserve">@param y coordenada Y de la posición del nuevo </w:t>
-      </w:r>
-      <w:proofErr w:type="spellStart"/>
-      <w:r>
-        <w:t>alien</w:t>
-      </w:r>
-      <w:proofErr w:type="spellEnd"/>
-      <w:r>
-        <w:br/>
-      </w:r>
-      <w:r>
-        <w:t xml:space="preserve">  </w:t>
-      </w:r>
-      <w:r>
-        <w:t>Si alguna de las coordenadas indicadas supera los márgenes de la pantalla, se ubicará en el máximo permitido.</w:t>
-      </w:r>
-      <w:r>
-        <w:br/>
-      </w:r>
-      <w:r>
-        <w:t xml:space="preserve">  </w:t>
-      </w:r>
-      <w:r>
-        <w:t>Por ejemplo, si la coordenada X indicada supera el margen de la pantalla, se asignará a X el valor máximo posible, es decir, el ancho de la pantalla.</w:t>
-      </w:r>
-      <w:r>
-        <w:br/>
-      </w:r>
-      <w:r>
-        <w:t xml:space="preserve">  </w:t>
-      </w:r>
-      <w:r>
-        <w:t>Si se introduce alguna coordenada negativa, se reemplazará por 0.</w:t>
       </w:r>
     </w:p>
     <w:p>
       <w:r>
-        <w:t xml:space="preserve">Condiciones: </w:t>
+        <w:t xml:space="preserve">@param x coordenada X de la posición del nuevo </w:t>
+      </w:r>
+      <w:proofErr w:type="spellStart"/>
+      <w:r>
+        <w:t>alien</w:t>
+      </w:r>
+      <w:proofErr w:type="spellEnd"/>
+    </w:p>
+    <w:p>
+      <w:r>
+        <w:t xml:space="preserve">@param y coordenada Y de la posición del nuevo </w:t>
+      </w:r>
+      <w:proofErr w:type="spellStart"/>
+      <w:r>
+        <w:t>alien</w:t>
+      </w:r>
+      <w:proofErr w:type="spellEnd"/>
+    </w:p>
+    <w:p>
+      <w:r>
+        <w:t>Si alguna de las coordenadas indicadas supera los márgenes de la pantalla, se ubicará en el máximo permitido.</w:t>
+      </w:r>
+    </w:p>
+    <w:p>
+      <w:r>
+        <w:t>Por ejemplo, si la coordenada X indicada supera el margen de la pantalla, se asignará a X el valor máximo posible, es decir, el ancho de la pantalla.</w:t>
+      </w:r>
+    </w:p>
+    <w:p>
+      <w:r>
+        <w:t>Si se introduce alguna coordenada negativa, se reemplazará por 0.</w:t>
+      </w:r>
+    </w:p>
+    <w:p>
+      <w:r>
+        <w:rPr>
+          <w:b/>
+          <w:bCs/>
+        </w:rPr>
+        <w:t>Condiciones</w:t>
+      </w:r>
+      <w:r>
+        <w:t xml:space="preserve">: </w:t>
       </w:r>
     </w:p>
     <w:p>
@@ -197,7 +191,13 @@
         </w:numPr>
       </w:pPr>
       <w:r>
-        <w:t>La coordenada x e y deben ser mayor o igual a 0.</w:t>
+        <w:t>La coordenada x e y deben ser mayor o igual a 0</w:t>
+      </w:r>
+      <w:r>
+        <w:t>. Si es negativo, se asigna a 0</w:t>
+      </w:r>
+      <w:r>
+        <w:t>.</w:t>
       </w:r>
     </w:p>
     <w:p>
@@ -212,7 +212,13 @@
         <w:t>La coordenada x debe ser menor o igual que</w:t>
       </w:r>
       <w:r>
-        <w:t xml:space="preserve"> 358.</w:t>
+        <w:t xml:space="preserve"> 358</w:t>
+      </w:r>
+      <w:r>
+        <w:t>. Si es mayor, se asigna a 358</w:t>
+      </w:r>
+      <w:r>
+        <w:t>.</w:t>
       </w:r>
     </w:p>
     <w:p>
@@ -224,52 +230,51 @@
         </w:numPr>
       </w:pPr>
       <w:r>
-        <w:t>La coordenada y debe ser menor o igual que 350.</w:t>
+        <w:t>La coordenada y debe ser menor o igual que 350</w:t>
+      </w:r>
+      <w:r>
+        <w:t>. Si es mayor, se asigna a 350</w:t>
+      </w:r>
+      <w:r>
+        <w:t>.</w:t>
       </w:r>
     </w:p>
     <w:p>
       <w:r>
-        <w:t>Estrategia</w:t>
-      </w:r>
-      <w:r>
-        <w:t>:</w:t>
-      </w:r>
-      <w:r>
-        <w:t xml:space="preserve"> </w:t>
-      </w:r>
-      <w:proofErr w:type="spellStart"/>
-      <w:r>
         <w:rPr>
           <w:b/>
           <w:bCs/>
         </w:rPr>
-        <w:t>Robust</w:t>
-      </w:r>
-      <w:proofErr w:type="spellEnd"/>
+        <w:t>Estrategia</w:t>
+      </w:r>
+      <w:r>
+        <w:t xml:space="preserve">: </w:t>
+      </w:r>
+      <w:proofErr w:type="spellStart"/>
       <w:r>
         <w:rPr>
           <w:b/>
           <w:bCs/>
         </w:rPr>
-        <w:t xml:space="preserve"> </w:t>
-      </w:r>
-      <w:proofErr w:type="spellStart"/>
-      <w:proofErr w:type="gramStart"/>
+        <w:t>Robust</w:t>
+      </w:r>
+      <w:proofErr w:type="spellEnd"/>
       <w:r>
         <w:rPr>
           <w:b/>
           <w:bCs/>
         </w:rPr>
-        <w:t>Boundary</w:t>
-      </w:r>
-      <w:proofErr w:type="spellEnd"/>
+        <w:t xml:space="preserve"> </w:t>
+      </w:r>
+      <w:proofErr w:type="spellStart"/>
       <w:r>
         <w:rPr>
           <w:b/>
           <w:bCs/>
         </w:rPr>
-        <w:t xml:space="preserve"> </w:t>
-      </w:r>
+        <w:t>Boundary</w:t>
+      </w:r>
+      <w:proofErr w:type="spellEnd"/>
       <w:r>
         <w:rPr>
           <w:b/>
@@ -286,7 +291,6 @@
         <w:t>Value</w:t>
       </w:r>
       <w:proofErr w:type="spellEnd"/>
-      <w:proofErr w:type="gramEnd"/>
       <w:r>
         <w:rPr>
           <w:b/>
@@ -338,45 +342,19 @@
       </w:r>
     </w:p>
     <w:p>
-      <w:pPr>
-        <w:rPr>
-          <w:sz w:val="24"/>
-          <w:szCs w:val="24"/>
-        </w:rPr>
-      </w:pPr>
-      <w:r>
-        <w:rPr>
-          <w:sz w:val="24"/>
-          <w:szCs w:val="24"/>
-        </w:rPr>
+      <w:r>
         <w:t xml:space="preserve">Tiene 2 variables (x e y), donde los posibles casos de pruebas tienen </w:t>
       </w:r>
       <w:r>
-        <w:rPr>
-          <w:sz w:val="24"/>
-          <w:szCs w:val="24"/>
-        </w:rPr>
         <w:t>6</w:t>
       </w:r>
       <w:r>
-        <w:rPr>
-          <w:sz w:val="24"/>
-          <w:szCs w:val="24"/>
-        </w:rPr>
         <w:t xml:space="preserve"> · 2 + 1 = </w:t>
       </w:r>
       <w:r>
-        <w:rPr>
-          <w:sz w:val="24"/>
-          <w:szCs w:val="24"/>
-        </w:rPr>
         <w:t>13</w:t>
       </w:r>
       <w:r>
-        <w:rPr>
-          <w:sz w:val="24"/>
-          <w:szCs w:val="24"/>
-        </w:rPr>
         <w:t xml:space="preserve"> CP.</w:t>
       </w:r>
     </w:p>
@@ -633,10 +611,7 @@
               <w:jc w:val="center"/>
             </w:pPr>
             <w:r>
-              <w:t>X=0, Y=</w:t>
-            </w:r>
-            <w:r>
-              <w:t>175</w:t>
+              <w:t>X=0, Y=175</w:t>
             </w:r>
           </w:p>
         </w:tc>
@@ -704,16 +679,7 @@
               <w:jc w:val="center"/>
             </w:pPr>
             <w:r>
-              <w:t>X=</w:t>
-            </w:r>
-            <w:r>
-              <w:t>1</w:t>
-            </w:r>
-            <w:r>
-              <w:t>, Y=</w:t>
-            </w:r>
-            <w:r>
-              <w:t>175</w:t>
+              <w:t>X=1, Y=175</w:t>
             </w:r>
           </w:p>
         </w:tc>
@@ -781,16 +747,7 @@
               <w:jc w:val="center"/>
             </w:pPr>
             <w:r>
-              <w:t>X=</w:t>
-            </w:r>
-            <w:r>
-              <w:t>357</w:t>
-            </w:r>
-            <w:r>
-              <w:t>, Y=</w:t>
-            </w:r>
-            <w:r>
-              <w:t>175</w:t>
+              <w:t>X=357, Y=175</w:t>
             </w:r>
           </w:p>
         </w:tc>
@@ -858,16 +815,7 @@
               <w:jc w:val="center"/>
             </w:pPr>
             <w:r>
-              <w:t>X=</w:t>
-            </w:r>
-            <w:r>
-              <w:t>358</w:t>
-            </w:r>
-            <w:r>
-              <w:t>, Y=</w:t>
-            </w:r>
-            <w:r>
-              <w:t>175</w:t>
+              <w:t>X=358, Y=175</w:t>
             </w:r>
           </w:p>
         </w:tc>
@@ -935,16 +883,7 @@
               <w:jc w:val="center"/>
             </w:pPr>
             <w:r>
-              <w:t>X=</w:t>
-            </w:r>
-            <w:r>
-              <w:t>358</w:t>
-            </w:r>
-            <w:r>
-              <w:t>, Y=</w:t>
-            </w:r>
-            <w:r>
-              <w:t>175</w:t>
+              <w:t>X=358, Y=175</w:t>
             </w:r>
           </w:p>
         </w:tc>
@@ -998,7 +937,10 @@
               <w:jc w:val="center"/>
             </w:pPr>
             <w:r>
-              <w:t>175</w:t>
+              <w:t>17</w:t>
+            </w:r>
+            <w:r>
+              <w:t>9</w:t>
             </w:r>
           </w:p>
         </w:tc>
@@ -1024,16 +966,13 @@
               <w:jc w:val="center"/>
             </w:pPr>
             <w:r>
-              <w:t>X=</w:t>
-            </w:r>
-            <w:r>
-              <w:t>175</w:t>
-            </w:r>
-            <w:r>
-              <w:t>, Y=</w:t>
-            </w:r>
-            <w:r>
-              <w:t>0</w:t>
+              <w:t>X=17</w:t>
+            </w:r>
+            <w:r>
+              <w:t>9</w:t>
+            </w:r>
+            <w:r>
+              <w:t>, Y=0</w:t>
             </w:r>
           </w:p>
         </w:tc>
@@ -1046,7 +985,13 @@
               <w:jc w:val="center"/>
             </w:pPr>
             <w:r>
-              <w:t>X=175, Y=0</w:t>
+              <w:t>X=17</w:t>
+            </w:r>
+            <w:r>
+              <w:t>9</w:t>
+            </w:r>
+            <w:r>
+              <w:t>, Y=0</w:t>
             </w:r>
           </w:p>
         </w:tc>
@@ -1075,7 +1020,10 @@
               <w:jc w:val="center"/>
             </w:pPr>
             <w:r>
-              <w:t>175</w:t>
+              <w:t>17</w:t>
+            </w:r>
+            <w:r>
+              <w:t>9</w:t>
             </w:r>
           </w:p>
         </w:tc>
@@ -1101,16 +1049,13 @@
               <w:jc w:val="center"/>
             </w:pPr>
             <w:r>
-              <w:t>X=</w:t>
-            </w:r>
-            <w:r>
-              <w:t>175,</w:t>
-            </w:r>
-            <w:r>
-              <w:t xml:space="preserve"> Y=</w:t>
-            </w:r>
-            <w:r>
-              <w:t>0</w:t>
+              <w:t>X=17</w:t>
+            </w:r>
+            <w:r>
+              <w:t>9</w:t>
+            </w:r>
+            <w:r>
+              <w:t>, Y=0</w:t>
             </w:r>
           </w:p>
         </w:tc>
@@ -1123,7 +1068,13 @@
               <w:jc w:val="center"/>
             </w:pPr>
             <w:r>
-              <w:t>X=175, Y=0</w:t>
+              <w:t>X=17</w:t>
+            </w:r>
+            <w:r>
+              <w:t>9</w:t>
+            </w:r>
+            <w:r>
+              <w:t>, Y=0</w:t>
             </w:r>
           </w:p>
         </w:tc>
@@ -1152,7 +1103,10 @@
               <w:jc w:val="center"/>
             </w:pPr>
             <w:r>
-              <w:t>175</w:t>
+              <w:t>17</w:t>
+            </w:r>
+            <w:r>
+              <w:t>9</w:t>
             </w:r>
           </w:p>
         </w:tc>
@@ -1178,16 +1132,13 @@
               <w:jc w:val="center"/>
             </w:pPr>
             <w:r>
-              <w:t>X=</w:t>
-            </w:r>
-            <w:r>
-              <w:t>175</w:t>
-            </w:r>
-            <w:r>
-              <w:t>, Y=</w:t>
-            </w:r>
-            <w:r>
-              <w:t>1</w:t>
+              <w:t>X=17</w:t>
+            </w:r>
+            <w:r>
+              <w:t>9</w:t>
+            </w:r>
+            <w:r>
+              <w:t>, Y=1</w:t>
             </w:r>
           </w:p>
         </w:tc>
@@ -1200,7 +1151,13 @@
               <w:jc w:val="center"/>
             </w:pPr>
             <w:r>
-              <w:t>X=175, Y=1</w:t>
+              <w:t>X=17</w:t>
+            </w:r>
+            <w:r>
+              <w:t>9</w:t>
+            </w:r>
+            <w:r>
+              <w:t>, Y=1</w:t>
             </w:r>
           </w:p>
         </w:tc>
@@ -1229,7 +1186,10 @@
               <w:jc w:val="center"/>
             </w:pPr>
             <w:r>
-              <w:t>175</w:t>
+              <w:t>17</w:t>
+            </w:r>
+            <w:r>
+              <w:t>9</w:t>
             </w:r>
           </w:p>
         </w:tc>
@@ -1242,7 +1202,10 @@
               <w:jc w:val="center"/>
             </w:pPr>
             <w:r>
-              <w:t>357</w:t>
+              <w:t>3</w:t>
+            </w:r>
+            <w:r>
+              <w:t>49</w:t>
             </w:r>
           </w:p>
         </w:tc>
@@ -1255,16 +1218,16 @@
               <w:jc w:val="center"/>
             </w:pPr>
             <w:r>
-              <w:t>X=</w:t>
-            </w:r>
-            <w:r>
-              <w:t>175</w:t>
-            </w:r>
-            <w:r>
-              <w:t>, Y=</w:t>
-            </w:r>
-            <w:r>
-              <w:t>357</w:t>
+              <w:t>X=17</w:t>
+            </w:r>
+            <w:r>
+              <w:t>9</w:t>
+            </w:r>
+            <w:r>
+              <w:t>, Y=3</w:t>
+            </w:r>
+            <w:r>
+              <w:t>49</w:t>
             </w:r>
           </w:p>
         </w:tc>
@@ -1277,7 +1240,16 @@
               <w:jc w:val="center"/>
             </w:pPr>
             <w:r>
-              <w:t>X=175, Y=357</w:t>
+              <w:t>X=17</w:t>
+            </w:r>
+            <w:r>
+              <w:t>9</w:t>
+            </w:r>
+            <w:r>
+              <w:t>, Y=3</w:t>
+            </w:r>
+            <w:r>
+              <w:t>49</w:t>
             </w:r>
           </w:p>
         </w:tc>
@@ -1306,7 +1278,10 @@
               <w:jc w:val="center"/>
             </w:pPr>
             <w:r>
-              <w:t>175</w:t>
+              <w:t>17</w:t>
+            </w:r>
+            <w:r>
+              <w:t>9</w:t>
             </w:r>
           </w:p>
         </w:tc>
@@ -1319,7 +1294,10 @@
               <w:jc w:val="center"/>
             </w:pPr>
             <w:r>
-              <w:t>358</w:t>
+              <w:t>3</w:t>
+            </w:r>
+            <w:r>
+              <w:t>50</w:t>
             </w:r>
           </w:p>
         </w:tc>
@@ -1332,16 +1310,16 @@
               <w:jc w:val="center"/>
             </w:pPr>
             <w:r>
-              <w:t>X=</w:t>
-            </w:r>
-            <w:r>
-              <w:t>175</w:t>
-            </w:r>
-            <w:r>
-              <w:t>, Y=</w:t>
-            </w:r>
-            <w:r>
-              <w:t>358</w:t>
+              <w:t>X=17</w:t>
+            </w:r>
+            <w:r>
+              <w:t>9</w:t>
+            </w:r>
+            <w:r>
+              <w:t>, Y=3</w:t>
+            </w:r>
+            <w:r>
+              <w:t>50</w:t>
             </w:r>
           </w:p>
         </w:tc>
@@ -1354,7 +1332,16 @@
               <w:jc w:val="center"/>
             </w:pPr>
             <w:r>
-              <w:t>X=175, Y=358</w:t>
+              <w:t>X=17</w:t>
+            </w:r>
+            <w:r>
+              <w:t>9</w:t>
+            </w:r>
+            <w:r>
+              <w:t>, Y=35</w:t>
+            </w:r>
+            <w:r>
+              <w:t>0</w:t>
             </w:r>
           </w:p>
         </w:tc>
@@ -1383,7 +1370,10 @@
               <w:jc w:val="center"/>
             </w:pPr>
             <w:r>
-              <w:t>175</w:t>
+              <w:t>17</w:t>
+            </w:r>
+            <w:r>
+              <w:t>9</w:t>
             </w:r>
           </w:p>
         </w:tc>
@@ -1396,7 +1386,10 @@
               <w:jc w:val="center"/>
             </w:pPr>
             <w:r>
-              <w:t>359</w:t>
+              <w:t>3</w:t>
+            </w:r>
+            <w:r>
+              <w:t>51</w:t>
             </w:r>
           </w:p>
         </w:tc>
@@ -1409,19 +1402,16 @@
               <w:jc w:val="center"/>
             </w:pPr>
             <w:r>
-              <w:t>X=</w:t>
-            </w:r>
-            <w:r>
-              <w:t>175</w:t>
-            </w:r>
-            <w:r>
-              <w:t>, Y=</w:t>
-            </w:r>
-            <w:r>
-              <w:t>35</w:t>
-            </w:r>
-            <w:r>
-              <w:t>8</w:t>
+              <w:t>X=17</w:t>
+            </w:r>
+            <w:r>
+              <w:t>9</w:t>
+            </w:r>
+            <w:r>
+              <w:t>, Y=3</w:t>
+            </w:r>
+            <w:r>
+              <w:t>50</w:t>
             </w:r>
           </w:p>
         </w:tc>
@@ -1434,13 +1424,25 @@
               <w:jc w:val="center"/>
             </w:pPr>
             <w:r>
-              <w:t xml:space="preserve">X=175, </w:t>
+              <w:t>X=17</w:t>
+            </w:r>
+            <w:r>
+              <w:t>9</w:t>
+            </w:r>
+            <w:r>
+              <w:t xml:space="preserve">, </w:t>
             </w:r>
             <w:r>
               <w:rPr>
                 <w:color w:val="FF0000"/>
               </w:rPr>
-              <w:t>Y=359</w:t>
+              <w:t>Y=35</w:t>
+            </w:r>
+            <w:r>
+              <w:rPr>
+                <w:color w:val="FF0000"/>
+              </w:rPr>
+              <w:t>1</w:t>
             </w:r>
           </w:p>
         </w:tc>
@@ -1469,25 +1471,28 @@
               <w:jc w:val="center"/>
             </w:pPr>
             <w:r>
+              <w:t>17</w:t>
+            </w:r>
+            <w:r>
+              <w:t>9</w:t>
+            </w:r>
+          </w:p>
+        </w:tc>
+        <w:tc>
+          <w:tcPr>
+            <w:tcW w:w="1566" w:type="dxa"/>
+          </w:tcPr>
+          <w:p>
+            <w:pPr>
+              <w:jc w:val="center"/>
+            </w:pPr>
+            <w:r>
               <w:t>175</w:t>
             </w:r>
           </w:p>
         </w:tc>
         <w:tc>
           <w:tcPr>
-            <w:tcW w:w="1566" w:type="dxa"/>
-          </w:tcPr>
-          <w:p>
-            <w:pPr>
-              <w:jc w:val="center"/>
-            </w:pPr>
-            <w:r>
-              <w:t>175</w:t>
-            </w:r>
-          </w:p>
-        </w:tc>
-        <w:tc>
-          <w:tcPr>
             <w:tcW w:w="1904" w:type="dxa"/>
           </w:tcPr>
           <w:p>
@@ -1495,7 +1500,13 @@
               <w:jc w:val="center"/>
             </w:pPr>
             <w:r>
-              <w:t>X=175, Y=175</w:t>
+              <w:t>X=17</w:t>
+            </w:r>
+            <w:r>
+              <w:t>9</w:t>
+            </w:r>
+            <w:r>
+              <w:t>, Y=175</w:t>
             </w:r>
           </w:p>
         </w:tc>
@@ -1508,7 +1519,13 @@
               <w:jc w:val="center"/>
             </w:pPr>
             <w:r>
-              <w:t>X=175, Y=175</w:t>
+              <w:t>X=17</w:t>
+            </w:r>
+            <w:r>
+              <w:t>9</w:t>
+            </w:r>
+            <w:r>
+              <w:t>, Y=175</w:t>
             </w:r>
           </w:p>
         </w:tc>
@@ -1534,6 +1551,7 @@
           <w:sz w:val="24"/>
           <w:szCs w:val="24"/>
         </w:rPr>
+        <w:lastRenderedPageBreak/>
         <w:t xml:space="preserve">Tras ejecutar los </w:t>
       </w:r>
       <w:proofErr w:type="spellStart"/>
@@ -1550,7 +1568,1563 @@
           <w:sz w:val="24"/>
           <w:szCs w:val="24"/>
         </w:rPr>
-        <w:t>, los casos de prueba 1, 6 y 12 (En rojo) no han sido superados por el programa. El resto (En verde) han superado.</w:t>
+        <w:t>, los casos de prueba 1, 6 y 12 (En rojo) no han sido superados por el programa</w:t>
+      </w:r>
+      <w:r>
+        <w:rPr>
+          <w:sz w:val="24"/>
+          <w:szCs w:val="24"/>
+        </w:rPr>
+        <w:t>, este método tiene defectos</w:t>
+      </w:r>
+      <w:r>
+        <w:rPr>
+          <w:sz w:val="24"/>
+          <w:szCs w:val="24"/>
+        </w:rPr>
+        <w:t>. El resto (En verde) han superado.</w:t>
+      </w:r>
+    </w:p>
+    <w:p>
+      <w:pPr>
+        <w:rPr>
+          <w:sz w:val="24"/>
+          <w:szCs w:val="24"/>
+        </w:rPr>
+      </w:pPr>
+      <w:r>
+        <w:rPr>
+          <w:sz w:val="24"/>
+          <w:szCs w:val="24"/>
+        </w:rPr>
+        <w:t>---------------------</w:t>
+      </w:r>
+    </w:p>
+    <w:p>
+      <w:pPr>
+        <w:rPr>
+          <w:sz w:val="24"/>
+          <w:szCs w:val="24"/>
+        </w:rPr>
+      </w:pPr>
+      <w:r>
+        <w:rPr>
+          <w:sz w:val="24"/>
+          <w:szCs w:val="24"/>
+        </w:rPr>
+        <w:t xml:space="preserve">Dentro de la clase </w:t>
+      </w:r>
+      <w:proofErr w:type="spellStart"/>
+      <w:r>
+        <w:rPr>
+          <w:sz w:val="24"/>
+          <w:szCs w:val="24"/>
+        </w:rPr>
+        <w:t>Alien</w:t>
+      </w:r>
+      <w:proofErr w:type="spellEnd"/>
+      <w:r>
+        <w:rPr>
+          <w:sz w:val="24"/>
+          <w:szCs w:val="24"/>
+        </w:rPr>
+        <w:t xml:space="preserve">, hay una clase </w:t>
+      </w:r>
+      <w:proofErr w:type="spellStart"/>
+      <w:r>
+        <w:rPr>
+          <w:b/>
+          <w:bCs/>
+          <w:sz w:val="24"/>
+          <w:szCs w:val="24"/>
+        </w:rPr>
+        <w:t>Bomb</w:t>
+      </w:r>
+      <w:proofErr w:type="spellEnd"/>
+      <w:r>
+        <w:rPr>
+          <w:sz w:val="24"/>
+          <w:szCs w:val="24"/>
+        </w:rPr>
+        <w:t xml:space="preserve"> que debe hacer pruebas en estos métodos:</w:t>
+      </w:r>
+    </w:p>
+    <w:p>
+      <w:pPr>
+        <w:pStyle w:val="Prrafodelista"/>
+        <w:numPr>
+          <w:ilvl w:val="0"/>
+          <w:numId w:val="2"/>
+        </w:numPr>
+      </w:pPr>
+      <w:r>
+        <w:t xml:space="preserve">Método </w:t>
+      </w:r>
+      <w:proofErr w:type="spellStart"/>
+      <w:proofErr w:type="gramStart"/>
+      <w:r>
+        <w:t>init</w:t>
+      </w:r>
+      <w:r>
+        <w:t>Bomb</w:t>
+      </w:r>
+      <w:proofErr w:type="spellEnd"/>
+      <w:r>
+        <w:t>(</w:t>
+      </w:r>
+      <w:proofErr w:type="spellStart"/>
+      <w:proofErr w:type="gramEnd"/>
+      <w:r>
+        <w:t>int</w:t>
+      </w:r>
+      <w:proofErr w:type="spellEnd"/>
+      <w:r>
+        <w:t xml:space="preserve"> x, </w:t>
+      </w:r>
+      <w:proofErr w:type="spellStart"/>
+      <w:r>
+        <w:t>int</w:t>
+      </w:r>
+      <w:proofErr w:type="spellEnd"/>
+      <w:r>
+        <w:t xml:space="preserve"> y)</w:t>
+      </w:r>
+    </w:p>
+    <w:p>
+      <w:r>
+        <w:t xml:space="preserve">Descripción: </w:t>
+      </w:r>
+      <w:r>
+        <w:t>Inicializa el nuevo objeto bomba y le asigna las coordenadas indicadas y la imagen correspondiente en la interfaz</w:t>
+      </w:r>
+    </w:p>
+    <w:p>
+      <w:r>
+        <w:t>@param x coordenada X de la posición de la nueva bomba</w:t>
+      </w:r>
+    </w:p>
+    <w:p>
+      <w:r>
+        <w:t>@param y coordenada Y de la posición de la nueva bomba</w:t>
+      </w:r>
+    </w:p>
+    <w:p>
+      <w:r>
+        <w:t xml:space="preserve">Si el valor X o Y </w:t>
+      </w:r>
+      <w:r>
+        <w:t>indicados</w:t>
+      </w:r>
+      <w:r>
+        <w:t xml:space="preserve"> superan el margen de la pantalla, se les asignará el valor máximo permitido.</w:t>
+      </w:r>
+    </w:p>
+    <w:p>
+      <w:r>
+        <w:t>Si se introduce algún valor negativo, será reemplazado por 0.</w:t>
+      </w:r>
+    </w:p>
+    <w:p>
+      <w:r>
+        <w:rPr>
+          <w:b/>
+          <w:bCs/>
+        </w:rPr>
+        <w:t>Condiciones</w:t>
+      </w:r>
+      <w:r>
+        <w:t xml:space="preserve">: </w:t>
+      </w:r>
+    </w:p>
+    <w:p>
+      <w:pPr>
+        <w:pStyle w:val="Prrafodelista"/>
+        <w:numPr>
+          <w:ilvl w:val="1"/>
+          <w:numId w:val="2"/>
+        </w:numPr>
+      </w:pPr>
+      <w:r>
+        <w:t>La coordenada x e y deben ser mayor o igual a 0.</w:t>
+      </w:r>
+    </w:p>
+    <w:p>
+      <w:pPr>
+        <w:pStyle w:val="Prrafodelista"/>
+        <w:numPr>
+          <w:ilvl w:val="1"/>
+          <w:numId w:val="2"/>
+        </w:numPr>
+      </w:pPr>
+      <w:r>
+        <w:t xml:space="preserve">Si la coordenada </w:t>
+      </w:r>
+      <w:r>
+        <w:t>X o Y indicados superan el margen de la pantalla, se les asignará el valor máximo permitido</w:t>
+      </w:r>
+      <w:r>
+        <w:t xml:space="preserve"> (X para 358, Y para 350).</w:t>
+      </w:r>
+    </w:p>
+    <w:p>
+      <w:r>
+        <w:rPr>
+          <w:b/>
+          <w:bCs/>
+        </w:rPr>
+        <w:t>Estrategia</w:t>
+      </w:r>
+      <w:r>
+        <w:t xml:space="preserve">: </w:t>
+      </w:r>
+      <w:proofErr w:type="spellStart"/>
+      <w:r>
+        <w:rPr>
+          <w:b/>
+          <w:bCs/>
+        </w:rPr>
+        <w:t>Robust</w:t>
+      </w:r>
+      <w:proofErr w:type="spellEnd"/>
+      <w:r>
+        <w:rPr>
+          <w:b/>
+          <w:bCs/>
+        </w:rPr>
+        <w:t xml:space="preserve"> </w:t>
+      </w:r>
+      <w:proofErr w:type="spellStart"/>
+      <w:r>
+        <w:rPr>
+          <w:b/>
+          <w:bCs/>
+        </w:rPr>
+        <w:t>Boundary</w:t>
+      </w:r>
+      <w:proofErr w:type="spellEnd"/>
+      <w:r>
+        <w:rPr>
+          <w:b/>
+          <w:bCs/>
+        </w:rPr>
+        <w:t xml:space="preserve"> </w:t>
+      </w:r>
+      <w:proofErr w:type="spellStart"/>
+      <w:r>
+        <w:rPr>
+          <w:b/>
+          <w:bCs/>
+        </w:rPr>
+        <w:t>Value</w:t>
+      </w:r>
+      <w:proofErr w:type="spellEnd"/>
+      <w:r>
+        <w:rPr>
+          <w:b/>
+          <w:bCs/>
+        </w:rPr>
+        <w:t xml:space="preserve"> </w:t>
+      </w:r>
+      <w:proofErr w:type="spellStart"/>
+      <w:r>
+        <w:rPr>
+          <w:b/>
+          <w:bCs/>
+        </w:rPr>
+        <w:t>Testing</w:t>
+      </w:r>
+      <w:proofErr w:type="spellEnd"/>
+      <w:r>
+        <w:t>,</w:t>
+      </w:r>
+      <w:r>
+        <w:t xml:space="preserve"> </w:t>
+      </w:r>
+      <w:r>
+        <w:t>porque conduce a las pruebas exploratorias.</w:t>
+      </w:r>
+    </w:p>
+    <w:p>
+      <w:r>
+        <w:t xml:space="preserve">El método </w:t>
+      </w:r>
+      <w:proofErr w:type="spellStart"/>
+      <w:r>
+        <w:t>init</w:t>
+      </w:r>
+      <w:r>
+        <w:t>Bomb</w:t>
+      </w:r>
+      <w:proofErr w:type="spellEnd"/>
+      <w:r>
+        <w:t xml:space="preserve"> también puede ser llamado por el constructor de </w:t>
+      </w:r>
+      <w:proofErr w:type="spellStart"/>
+      <w:r>
+        <w:t>Bomb</w:t>
+      </w:r>
+      <w:proofErr w:type="spellEnd"/>
+      <w:r>
+        <w:t>.</w:t>
+      </w:r>
+      <w:r>
+        <w:t xml:space="preserve"> Además, la bomba debe ser creado en la misma posición</w:t>
+      </w:r>
+      <w:r>
+        <w:t xml:space="preserve"> asignado</w:t>
+      </w:r>
+      <w:r>
+        <w:t xml:space="preserve"> de los alienígenas</w:t>
+      </w:r>
+      <w:r>
+        <w:t>.</w:t>
+      </w:r>
+    </w:p>
+    <w:p>
+      <w:r>
+        <w:t>Tiene 2 variables (x e y), donde los posibles casos de pruebas tienen 6 · 2 + 1 = 13 CP.</w:t>
+      </w:r>
+    </w:p>
+    <w:tbl>
+      <w:tblPr>
+        <w:tblStyle w:val="Tablaconcuadrcula"/>
+        <w:tblW w:w="9067" w:type="dxa"/>
+        <w:tblLook w:val="04A0" w:firstRow="1" w:lastRow="0" w:firstColumn="1" w:lastColumn="0" w:noHBand="0" w:noVBand="1"/>
+      </w:tblPr>
+      <w:tblGrid>
+        <w:gridCol w:w="2188"/>
+        <w:gridCol w:w="1567"/>
+        <w:gridCol w:w="1566"/>
+        <w:gridCol w:w="1904"/>
+        <w:gridCol w:w="1842"/>
+      </w:tblGrid>
+      <w:tr>
+        <w:tc>
+          <w:tcPr>
+            <w:tcW w:w="2188" w:type="dxa"/>
+            <w:shd w:val="clear" w:color="auto" w:fill="000000" w:themeFill="text1"/>
+          </w:tcPr>
+          <w:p>
+            <w:pPr>
+              <w:jc w:val="center"/>
+              <w:rPr>
+                <w:color w:val="FFFFFF" w:themeColor="background1"/>
+              </w:rPr>
+            </w:pPr>
+            <w:proofErr w:type="spellStart"/>
+            <w:r>
+              <w:rPr>
+                <w:color w:val="FFFFFF" w:themeColor="background1"/>
+              </w:rPr>
+              <w:t>Nº</w:t>
+            </w:r>
+            <w:proofErr w:type="spellEnd"/>
+            <w:r>
+              <w:rPr>
+                <w:color w:val="FFFFFF" w:themeColor="background1"/>
+              </w:rPr>
+              <w:t xml:space="preserve"> Casos de prueba</w:t>
+            </w:r>
+          </w:p>
+        </w:tc>
+        <w:tc>
+          <w:tcPr>
+            <w:tcW w:w="1567" w:type="dxa"/>
+            <w:shd w:val="clear" w:color="auto" w:fill="000000" w:themeFill="text1"/>
+          </w:tcPr>
+          <w:p>
+            <w:pPr>
+              <w:jc w:val="center"/>
+              <w:rPr>
+                <w:color w:val="FFFFFF" w:themeColor="background1"/>
+              </w:rPr>
+            </w:pPr>
+            <w:r>
+              <w:rPr>
+                <w:color w:val="FFFFFF" w:themeColor="background1"/>
+              </w:rPr>
+              <w:t>x</w:t>
+            </w:r>
+          </w:p>
+        </w:tc>
+        <w:tc>
+          <w:tcPr>
+            <w:tcW w:w="1566" w:type="dxa"/>
+            <w:shd w:val="clear" w:color="auto" w:fill="000000" w:themeFill="text1"/>
+          </w:tcPr>
+          <w:p>
+            <w:pPr>
+              <w:jc w:val="center"/>
+              <w:rPr>
+                <w:color w:val="FFFFFF" w:themeColor="background1"/>
+              </w:rPr>
+            </w:pPr>
+            <w:r>
+              <w:rPr>
+                <w:color w:val="FFFFFF" w:themeColor="background1"/>
+              </w:rPr>
+              <w:t>y</w:t>
+            </w:r>
+          </w:p>
+        </w:tc>
+        <w:tc>
+          <w:tcPr>
+            <w:tcW w:w="1904" w:type="dxa"/>
+            <w:shd w:val="clear" w:color="auto" w:fill="000000" w:themeFill="text1"/>
+          </w:tcPr>
+          <w:p>
+            <w:pPr>
+              <w:jc w:val="center"/>
+              <w:rPr>
+                <w:color w:val="FFFFFF" w:themeColor="background1"/>
+              </w:rPr>
+            </w:pPr>
+            <w:r>
+              <w:rPr>
+                <w:color w:val="FFFFFF" w:themeColor="background1"/>
+              </w:rPr>
+              <w:t>Salida esperada</w:t>
+            </w:r>
+          </w:p>
+        </w:tc>
+        <w:tc>
+          <w:tcPr>
+            <w:tcW w:w="1842" w:type="dxa"/>
+            <w:shd w:val="clear" w:color="auto" w:fill="000000" w:themeFill="text1"/>
+          </w:tcPr>
+          <w:p>
+            <w:pPr>
+              <w:jc w:val="center"/>
+              <w:rPr>
+                <w:color w:val="FFFFFF" w:themeColor="background1"/>
+              </w:rPr>
+            </w:pPr>
+            <w:r>
+              <w:rPr>
+                <w:color w:val="FFFFFF" w:themeColor="background1"/>
+              </w:rPr>
+              <w:t>Salida</w:t>
+            </w:r>
+          </w:p>
+        </w:tc>
+      </w:tr>
+      <w:tr>
+        <w:tc>
+          <w:tcPr>
+            <w:tcW w:w="2188" w:type="dxa"/>
+            <w:shd w:val="clear" w:color="auto" w:fill="FF7474"/>
+          </w:tcPr>
+          <w:p>
+            <w:pPr>
+              <w:jc w:val="center"/>
+            </w:pPr>
+            <w:r>
+              <w:t>1</w:t>
+            </w:r>
+          </w:p>
+        </w:tc>
+        <w:tc>
+          <w:tcPr>
+            <w:tcW w:w="1567" w:type="dxa"/>
+          </w:tcPr>
+          <w:p>
+            <w:pPr>
+              <w:jc w:val="center"/>
+            </w:pPr>
+            <w:r>
+              <w:t>-1</w:t>
+            </w:r>
+          </w:p>
+        </w:tc>
+        <w:tc>
+          <w:tcPr>
+            <w:tcW w:w="1566" w:type="dxa"/>
+          </w:tcPr>
+          <w:p>
+            <w:pPr>
+              <w:jc w:val="center"/>
+            </w:pPr>
+            <w:r>
+              <w:t>175</w:t>
+            </w:r>
+          </w:p>
+        </w:tc>
+        <w:tc>
+          <w:tcPr>
+            <w:tcW w:w="1904" w:type="dxa"/>
+          </w:tcPr>
+          <w:p>
+            <w:pPr>
+              <w:jc w:val="center"/>
+            </w:pPr>
+            <w:r>
+              <w:t>X=0, Y=175</w:t>
+            </w:r>
+          </w:p>
+        </w:tc>
+        <w:tc>
+          <w:tcPr>
+            <w:tcW w:w="1842" w:type="dxa"/>
+          </w:tcPr>
+          <w:p>
+            <w:pPr>
+              <w:jc w:val="center"/>
+            </w:pPr>
+            <w:r>
+              <w:rPr>
+                <w:color w:val="ED0000"/>
+              </w:rPr>
+              <w:t>X=</w:t>
+            </w:r>
+            <w:r>
+              <w:rPr>
+                <w:color w:val="ED0000"/>
+              </w:rPr>
+              <w:t>-1</w:t>
+            </w:r>
+            <w:r>
+              <w:t>, Y=175</w:t>
+            </w:r>
+          </w:p>
+        </w:tc>
+      </w:tr>
+      <w:tr>
+        <w:tc>
+          <w:tcPr>
+            <w:tcW w:w="2188" w:type="dxa"/>
+            <w:shd w:val="clear" w:color="auto" w:fill="C1F0C7" w:themeFill="accent3" w:themeFillTint="33"/>
+          </w:tcPr>
+          <w:p>
+            <w:pPr>
+              <w:jc w:val="center"/>
+            </w:pPr>
+            <w:r>
+              <w:t>2</w:t>
+            </w:r>
+          </w:p>
+        </w:tc>
+        <w:tc>
+          <w:tcPr>
+            <w:tcW w:w="1567" w:type="dxa"/>
+          </w:tcPr>
+          <w:p>
+            <w:pPr>
+              <w:jc w:val="center"/>
+            </w:pPr>
+            <w:r>
+              <w:t>0</w:t>
+            </w:r>
+          </w:p>
+        </w:tc>
+        <w:tc>
+          <w:tcPr>
+            <w:tcW w:w="1566" w:type="dxa"/>
+          </w:tcPr>
+          <w:p>
+            <w:pPr>
+              <w:jc w:val="center"/>
+            </w:pPr>
+            <w:r>
+              <w:t>175</w:t>
+            </w:r>
+          </w:p>
+        </w:tc>
+        <w:tc>
+          <w:tcPr>
+            <w:tcW w:w="1904" w:type="dxa"/>
+          </w:tcPr>
+          <w:p>
+            <w:pPr>
+              <w:jc w:val="center"/>
+            </w:pPr>
+            <w:r>
+              <w:t>X=0, Y=175</w:t>
+            </w:r>
+          </w:p>
+        </w:tc>
+        <w:tc>
+          <w:tcPr>
+            <w:tcW w:w="1842" w:type="dxa"/>
+          </w:tcPr>
+          <w:p>
+            <w:pPr>
+              <w:jc w:val="center"/>
+            </w:pPr>
+            <w:r>
+              <w:t>X=0, Y=175</w:t>
+            </w:r>
+          </w:p>
+        </w:tc>
+      </w:tr>
+      <w:tr>
+        <w:tc>
+          <w:tcPr>
+            <w:tcW w:w="2188" w:type="dxa"/>
+            <w:shd w:val="clear" w:color="auto" w:fill="C1F0C7" w:themeFill="accent3" w:themeFillTint="33"/>
+          </w:tcPr>
+          <w:p>
+            <w:pPr>
+              <w:jc w:val="center"/>
+            </w:pPr>
+            <w:r>
+              <w:t>3</w:t>
+            </w:r>
+          </w:p>
+        </w:tc>
+        <w:tc>
+          <w:tcPr>
+            <w:tcW w:w="1567" w:type="dxa"/>
+          </w:tcPr>
+          <w:p>
+            <w:pPr>
+              <w:jc w:val="center"/>
+            </w:pPr>
+            <w:r>
+              <w:t>1</w:t>
+            </w:r>
+          </w:p>
+        </w:tc>
+        <w:tc>
+          <w:tcPr>
+            <w:tcW w:w="1566" w:type="dxa"/>
+          </w:tcPr>
+          <w:p>
+            <w:pPr>
+              <w:jc w:val="center"/>
+            </w:pPr>
+            <w:r>
+              <w:t>175</w:t>
+            </w:r>
+          </w:p>
+        </w:tc>
+        <w:tc>
+          <w:tcPr>
+            <w:tcW w:w="1904" w:type="dxa"/>
+          </w:tcPr>
+          <w:p>
+            <w:pPr>
+              <w:jc w:val="center"/>
+            </w:pPr>
+            <w:r>
+              <w:t>X=1, Y=175</w:t>
+            </w:r>
+          </w:p>
+        </w:tc>
+        <w:tc>
+          <w:tcPr>
+            <w:tcW w:w="1842" w:type="dxa"/>
+          </w:tcPr>
+          <w:p>
+            <w:pPr>
+              <w:jc w:val="center"/>
+            </w:pPr>
+            <w:r>
+              <w:t>X=1, Y=175</w:t>
+            </w:r>
+          </w:p>
+        </w:tc>
+      </w:tr>
+      <w:tr>
+        <w:tc>
+          <w:tcPr>
+            <w:tcW w:w="2188" w:type="dxa"/>
+            <w:shd w:val="clear" w:color="auto" w:fill="C1F0C7" w:themeFill="accent3" w:themeFillTint="33"/>
+          </w:tcPr>
+          <w:p>
+            <w:pPr>
+              <w:jc w:val="center"/>
+            </w:pPr>
+            <w:r>
+              <w:t>4</w:t>
+            </w:r>
+          </w:p>
+        </w:tc>
+        <w:tc>
+          <w:tcPr>
+            <w:tcW w:w="1567" w:type="dxa"/>
+          </w:tcPr>
+          <w:p>
+            <w:pPr>
+              <w:jc w:val="center"/>
+            </w:pPr>
+            <w:r>
+              <w:t>357</w:t>
+            </w:r>
+          </w:p>
+        </w:tc>
+        <w:tc>
+          <w:tcPr>
+            <w:tcW w:w="1566" w:type="dxa"/>
+          </w:tcPr>
+          <w:p>
+            <w:pPr>
+              <w:jc w:val="center"/>
+            </w:pPr>
+            <w:r>
+              <w:t>175</w:t>
+            </w:r>
+          </w:p>
+        </w:tc>
+        <w:tc>
+          <w:tcPr>
+            <w:tcW w:w="1904" w:type="dxa"/>
+          </w:tcPr>
+          <w:p>
+            <w:pPr>
+              <w:jc w:val="center"/>
+            </w:pPr>
+            <w:r>
+              <w:t>X=357, Y=175</w:t>
+            </w:r>
+          </w:p>
+        </w:tc>
+        <w:tc>
+          <w:tcPr>
+            <w:tcW w:w="1842" w:type="dxa"/>
+          </w:tcPr>
+          <w:p>
+            <w:pPr>
+              <w:jc w:val="center"/>
+            </w:pPr>
+            <w:r>
+              <w:t>X=357, Y=175</w:t>
+            </w:r>
+          </w:p>
+        </w:tc>
+      </w:tr>
+      <w:tr>
+        <w:tc>
+          <w:tcPr>
+            <w:tcW w:w="2188" w:type="dxa"/>
+            <w:shd w:val="clear" w:color="auto" w:fill="C1F0C7" w:themeFill="accent3" w:themeFillTint="33"/>
+          </w:tcPr>
+          <w:p>
+            <w:pPr>
+              <w:jc w:val="center"/>
+            </w:pPr>
+            <w:r>
+              <w:t>5</w:t>
+            </w:r>
+          </w:p>
+        </w:tc>
+        <w:tc>
+          <w:tcPr>
+            <w:tcW w:w="1567" w:type="dxa"/>
+          </w:tcPr>
+          <w:p>
+            <w:pPr>
+              <w:jc w:val="center"/>
+            </w:pPr>
+            <w:r>
+              <w:t>358</w:t>
+            </w:r>
+          </w:p>
+        </w:tc>
+        <w:tc>
+          <w:tcPr>
+            <w:tcW w:w="1566" w:type="dxa"/>
+          </w:tcPr>
+          <w:p>
+            <w:pPr>
+              <w:jc w:val="center"/>
+            </w:pPr>
+            <w:r>
+              <w:t>175</w:t>
+            </w:r>
+          </w:p>
+        </w:tc>
+        <w:tc>
+          <w:tcPr>
+            <w:tcW w:w="1904" w:type="dxa"/>
+          </w:tcPr>
+          <w:p>
+            <w:pPr>
+              <w:jc w:val="center"/>
+            </w:pPr>
+            <w:r>
+              <w:t>X=358, Y=175</w:t>
+            </w:r>
+          </w:p>
+        </w:tc>
+        <w:tc>
+          <w:tcPr>
+            <w:tcW w:w="1842" w:type="dxa"/>
+          </w:tcPr>
+          <w:p>
+            <w:pPr>
+              <w:jc w:val="center"/>
+            </w:pPr>
+            <w:r>
+              <w:t>X=358, Y=175</w:t>
+            </w:r>
+          </w:p>
+        </w:tc>
+      </w:tr>
+      <w:tr>
+        <w:tc>
+          <w:tcPr>
+            <w:tcW w:w="2188" w:type="dxa"/>
+            <w:shd w:val="clear" w:color="auto" w:fill="C1F0C7" w:themeFill="accent3" w:themeFillTint="33"/>
+          </w:tcPr>
+          <w:p>
+            <w:pPr>
+              <w:jc w:val="center"/>
+            </w:pPr>
+            <w:r>
+              <w:t>6</w:t>
+            </w:r>
+          </w:p>
+        </w:tc>
+        <w:tc>
+          <w:tcPr>
+            <w:tcW w:w="1567" w:type="dxa"/>
+          </w:tcPr>
+          <w:p>
+            <w:pPr>
+              <w:jc w:val="center"/>
+            </w:pPr>
+            <w:r>
+              <w:t>359</w:t>
+            </w:r>
+          </w:p>
+        </w:tc>
+        <w:tc>
+          <w:tcPr>
+            <w:tcW w:w="1566" w:type="dxa"/>
+          </w:tcPr>
+          <w:p>
+            <w:pPr>
+              <w:jc w:val="center"/>
+            </w:pPr>
+            <w:r>
+              <w:t>175</w:t>
+            </w:r>
+          </w:p>
+        </w:tc>
+        <w:tc>
+          <w:tcPr>
+            <w:tcW w:w="1904" w:type="dxa"/>
+          </w:tcPr>
+          <w:p>
+            <w:pPr>
+              <w:jc w:val="center"/>
+            </w:pPr>
+            <w:r>
+              <w:t>X=358, Y=</w:t>
+            </w:r>
+            <w:r>
+              <w:t>350</w:t>
+            </w:r>
+          </w:p>
+        </w:tc>
+        <w:tc>
+          <w:tcPr>
+            <w:tcW w:w="1842" w:type="dxa"/>
+          </w:tcPr>
+          <w:p>
+            <w:pPr>
+              <w:jc w:val="center"/>
+            </w:pPr>
+            <w:r>
+              <w:t>X=35</w:t>
+            </w:r>
+            <w:r>
+              <w:t>8</w:t>
+            </w:r>
+            <w:r>
+              <w:t>, Y=</w:t>
+            </w:r>
+            <w:r>
+              <w:t>350</w:t>
+            </w:r>
+          </w:p>
+        </w:tc>
+      </w:tr>
+      <w:tr>
+        <w:tc>
+          <w:tcPr>
+            <w:tcW w:w="2188" w:type="dxa"/>
+            <w:shd w:val="clear" w:color="auto" w:fill="FF7474"/>
+          </w:tcPr>
+          <w:p>
+            <w:pPr>
+              <w:jc w:val="center"/>
+            </w:pPr>
+            <w:r>
+              <w:t>7</w:t>
+            </w:r>
+          </w:p>
+        </w:tc>
+        <w:tc>
+          <w:tcPr>
+            <w:tcW w:w="1567" w:type="dxa"/>
+          </w:tcPr>
+          <w:p>
+            <w:pPr>
+              <w:jc w:val="center"/>
+            </w:pPr>
+            <w:r>
+              <w:t>17</w:t>
+            </w:r>
+            <w:r>
+              <w:t>9</w:t>
+            </w:r>
+          </w:p>
+        </w:tc>
+        <w:tc>
+          <w:tcPr>
+            <w:tcW w:w="1566" w:type="dxa"/>
+          </w:tcPr>
+          <w:p>
+            <w:pPr>
+              <w:jc w:val="center"/>
+            </w:pPr>
+            <w:r>
+              <w:t>-1</w:t>
+            </w:r>
+          </w:p>
+        </w:tc>
+        <w:tc>
+          <w:tcPr>
+            <w:tcW w:w="1904" w:type="dxa"/>
+          </w:tcPr>
+          <w:p>
+            <w:pPr>
+              <w:jc w:val="center"/>
+            </w:pPr>
+            <w:r>
+              <w:t>X=17</w:t>
+            </w:r>
+            <w:r>
+              <w:t>9</w:t>
+            </w:r>
+            <w:r>
+              <w:t>, Y=0</w:t>
+            </w:r>
+          </w:p>
+        </w:tc>
+        <w:tc>
+          <w:tcPr>
+            <w:tcW w:w="1842" w:type="dxa"/>
+          </w:tcPr>
+          <w:p>
+            <w:pPr>
+              <w:jc w:val="center"/>
+            </w:pPr>
+            <w:r>
+              <w:t>X=17</w:t>
+            </w:r>
+            <w:r>
+              <w:t>9</w:t>
+            </w:r>
+            <w:r>
+              <w:t xml:space="preserve">, </w:t>
+            </w:r>
+            <w:r>
+              <w:rPr>
+                <w:color w:val="ED0000"/>
+              </w:rPr>
+              <w:t>Y=</w:t>
+            </w:r>
+            <w:r>
+              <w:rPr>
+                <w:color w:val="ED0000"/>
+              </w:rPr>
+              <w:t>-1</w:t>
+            </w:r>
+          </w:p>
+        </w:tc>
+      </w:tr>
+      <w:tr>
+        <w:tc>
+          <w:tcPr>
+            <w:tcW w:w="2188" w:type="dxa"/>
+            <w:shd w:val="clear" w:color="auto" w:fill="C1F0C7" w:themeFill="accent3" w:themeFillTint="33"/>
+          </w:tcPr>
+          <w:p>
+            <w:pPr>
+              <w:jc w:val="center"/>
+            </w:pPr>
+            <w:r>
+              <w:t>8</w:t>
+            </w:r>
+          </w:p>
+        </w:tc>
+        <w:tc>
+          <w:tcPr>
+            <w:tcW w:w="1567" w:type="dxa"/>
+          </w:tcPr>
+          <w:p>
+            <w:pPr>
+              <w:jc w:val="center"/>
+            </w:pPr>
+            <w:r>
+              <w:t>17</w:t>
+            </w:r>
+            <w:r>
+              <w:t>9</w:t>
+            </w:r>
+          </w:p>
+        </w:tc>
+        <w:tc>
+          <w:tcPr>
+            <w:tcW w:w="1566" w:type="dxa"/>
+          </w:tcPr>
+          <w:p>
+            <w:pPr>
+              <w:jc w:val="center"/>
+            </w:pPr>
+            <w:r>
+              <w:t>0</w:t>
+            </w:r>
+          </w:p>
+        </w:tc>
+        <w:tc>
+          <w:tcPr>
+            <w:tcW w:w="1904" w:type="dxa"/>
+          </w:tcPr>
+          <w:p>
+            <w:pPr>
+              <w:jc w:val="center"/>
+            </w:pPr>
+            <w:r>
+              <w:t>X=17</w:t>
+            </w:r>
+            <w:r>
+              <w:t>9</w:t>
+            </w:r>
+            <w:r>
+              <w:t>, Y=0</w:t>
+            </w:r>
+          </w:p>
+        </w:tc>
+        <w:tc>
+          <w:tcPr>
+            <w:tcW w:w="1842" w:type="dxa"/>
+          </w:tcPr>
+          <w:p>
+            <w:pPr>
+              <w:jc w:val="center"/>
+            </w:pPr>
+            <w:r>
+              <w:t>X=17</w:t>
+            </w:r>
+            <w:r>
+              <w:t>9</w:t>
+            </w:r>
+            <w:r>
+              <w:t>, Y=0</w:t>
+            </w:r>
+          </w:p>
+        </w:tc>
+      </w:tr>
+      <w:tr>
+        <w:tc>
+          <w:tcPr>
+            <w:tcW w:w="2188" w:type="dxa"/>
+            <w:shd w:val="clear" w:color="auto" w:fill="C1F0C7" w:themeFill="accent3" w:themeFillTint="33"/>
+          </w:tcPr>
+          <w:p>
+            <w:pPr>
+              <w:jc w:val="center"/>
+            </w:pPr>
+            <w:r>
+              <w:t>9</w:t>
+            </w:r>
+          </w:p>
+        </w:tc>
+        <w:tc>
+          <w:tcPr>
+            <w:tcW w:w="1567" w:type="dxa"/>
+          </w:tcPr>
+          <w:p>
+            <w:pPr>
+              <w:jc w:val="center"/>
+            </w:pPr>
+            <w:r>
+              <w:t>17</w:t>
+            </w:r>
+            <w:r>
+              <w:t>9</w:t>
+            </w:r>
+          </w:p>
+        </w:tc>
+        <w:tc>
+          <w:tcPr>
+            <w:tcW w:w="1566" w:type="dxa"/>
+          </w:tcPr>
+          <w:p>
+            <w:pPr>
+              <w:jc w:val="center"/>
+            </w:pPr>
+            <w:r>
+              <w:t>1</w:t>
+            </w:r>
+          </w:p>
+        </w:tc>
+        <w:tc>
+          <w:tcPr>
+            <w:tcW w:w="1904" w:type="dxa"/>
+          </w:tcPr>
+          <w:p>
+            <w:pPr>
+              <w:jc w:val="center"/>
+            </w:pPr>
+            <w:r>
+              <w:t>X=17</w:t>
+            </w:r>
+            <w:r>
+              <w:t>9</w:t>
+            </w:r>
+            <w:r>
+              <w:t>, Y=1</w:t>
+            </w:r>
+          </w:p>
+        </w:tc>
+        <w:tc>
+          <w:tcPr>
+            <w:tcW w:w="1842" w:type="dxa"/>
+          </w:tcPr>
+          <w:p>
+            <w:pPr>
+              <w:jc w:val="center"/>
+            </w:pPr>
+            <w:r>
+              <w:t>X=17</w:t>
+            </w:r>
+            <w:r>
+              <w:t>9</w:t>
+            </w:r>
+            <w:r>
+              <w:t>, Y=1</w:t>
+            </w:r>
+          </w:p>
+        </w:tc>
+      </w:tr>
+      <w:tr>
+        <w:tc>
+          <w:tcPr>
+            <w:tcW w:w="2188" w:type="dxa"/>
+            <w:shd w:val="clear" w:color="auto" w:fill="C1F0C7" w:themeFill="accent3" w:themeFillTint="33"/>
+          </w:tcPr>
+          <w:p>
+            <w:pPr>
+              <w:jc w:val="center"/>
+            </w:pPr>
+            <w:r>
+              <w:t>10</w:t>
+            </w:r>
+          </w:p>
+        </w:tc>
+        <w:tc>
+          <w:tcPr>
+            <w:tcW w:w="1567" w:type="dxa"/>
+          </w:tcPr>
+          <w:p>
+            <w:pPr>
+              <w:jc w:val="center"/>
+            </w:pPr>
+            <w:r>
+              <w:t>17</w:t>
+            </w:r>
+            <w:r>
+              <w:t>9</w:t>
+            </w:r>
+          </w:p>
+        </w:tc>
+        <w:tc>
+          <w:tcPr>
+            <w:tcW w:w="1566" w:type="dxa"/>
+          </w:tcPr>
+          <w:p>
+            <w:pPr>
+              <w:jc w:val="center"/>
+            </w:pPr>
+            <w:r>
+              <w:t>3</w:t>
+            </w:r>
+            <w:r>
+              <w:t>49</w:t>
+            </w:r>
+          </w:p>
+        </w:tc>
+        <w:tc>
+          <w:tcPr>
+            <w:tcW w:w="1904" w:type="dxa"/>
+          </w:tcPr>
+          <w:p>
+            <w:pPr>
+              <w:jc w:val="center"/>
+            </w:pPr>
+            <w:r>
+              <w:t>X=17</w:t>
+            </w:r>
+            <w:r>
+              <w:t>9</w:t>
+            </w:r>
+            <w:r>
+              <w:t>, Y=3</w:t>
+            </w:r>
+            <w:r>
+              <w:t>49</w:t>
+            </w:r>
+          </w:p>
+        </w:tc>
+        <w:tc>
+          <w:tcPr>
+            <w:tcW w:w="1842" w:type="dxa"/>
+          </w:tcPr>
+          <w:p>
+            <w:pPr>
+              <w:jc w:val="center"/>
+            </w:pPr>
+            <w:r>
+              <w:t>X=17</w:t>
+            </w:r>
+            <w:r>
+              <w:t>9</w:t>
+            </w:r>
+            <w:r>
+              <w:t>, Y=3</w:t>
+            </w:r>
+            <w:r>
+              <w:t>49</w:t>
+            </w:r>
+          </w:p>
+        </w:tc>
+      </w:tr>
+      <w:tr>
+        <w:tc>
+          <w:tcPr>
+            <w:tcW w:w="2188" w:type="dxa"/>
+            <w:shd w:val="clear" w:color="auto" w:fill="C1F0C7" w:themeFill="accent3" w:themeFillTint="33"/>
+          </w:tcPr>
+          <w:p>
+            <w:pPr>
+              <w:jc w:val="center"/>
+            </w:pPr>
+            <w:r>
+              <w:t>11</w:t>
+            </w:r>
+          </w:p>
+        </w:tc>
+        <w:tc>
+          <w:tcPr>
+            <w:tcW w:w="1567" w:type="dxa"/>
+          </w:tcPr>
+          <w:p>
+            <w:pPr>
+              <w:jc w:val="center"/>
+            </w:pPr>
+            <w:r>
+              <w:t>17</w:t>
+            </w:r>
+            <w:r>
+              <w:t>9</w:t>
+            </w:r>
+          </w:p>
+        </w:tc>
+        <w:tc>
+          <w:tcPr>
+            <w:tcW w:w="1566" w:type="dxa"/>
+          </w:tcPr>
+          <w:p>
+            <w:pPr>
+              <w:jc w:val="center"/>
+            </w:pPr>
+            <w:r>
+              <w:t>3</w:t>
+            </w:r>
+            <w:r>
+              <w:t>50</w:t>
+            </w:r>
+          </w:p>
+        </w:tc>
+        <w:tc>
+          <w:tcPr>
+            <w:tcW w:w="1904" w:type="dxa"/>
+          </w:tcPr>
+          <w:p>
+            <w:pPr>
+              <w:jc w:val="center"/>
+            </w:pPr>
+            <w:r>
+              <w:t>X=17</w:t>
+            </w:r>
+            <w:r>
+              <w:t>9</w:t>
+            </w:r>
+            <w:r>
+              <w:t>, Y=35</w:t>
+            </w:r>
+            <w:r>
+              <w:t>0</w:t>
+            </w:r>
+          </w:p>
+        </w:tc>
+        <w:tc>
+          <w:tcPr>
+            <w:tcW w:w="1842" w:type="dxa"/>
+          </w:tcPr>
+          <w:p>
+            <w:pPr>
+              <w:jc w:val="center"/>
+            </w:pPr>
+            <w:r>
+              <w:t>X=17</w:t>
+            </w:r>
+            <w:r>
+              <w:t>9</w:t>
+            </w:r>
+            <w:r>
+              <w:t>, Y=35</w:t>
+            </w:r>
+            <w:r>
+              <w:t>0</w:t>
+            </w:r>
+          </w:p>
+        </w:tc>
+      </w:tr>
+      <w:tr>
+        <w:tc>
+          <w:tcPr>
+            <w:tcW w:w="2188" w:type="dxa"/>
+            <w:shd w:val="clear" w:color="auto" w:fill="C1F0C7" w:themeFill="accent3" w:themeFillTint="33"/>
+          </w:tcPr>
+          <w:p>
+            <w:pPr>
+              <w:jc w:val="center"/>
+            </w:pPr>
+            <w:r>
+              <w:t>12</w:t>
+            </w:r>
+          </w:p>
+        </w:tc>
+        <w:tc>
+          <w:tcPr>
+            <w:tcW w:w="1567" w:type="dxa"/>
+          </w:tcPr>
+          <w:p>
+            <w:pPr>
+              <w:jc w:val="center"/>
+            </w:pPr>
+            <w:r>
+              <w:t>17</w:t>
+            </w:r>
+            <w:r>
+              <w:t>9</w:t>
+            </w:r>
+          </w:p>
+        </w:tc>
+        <w:tc>
+          <w:tcPr>
+            <w:tcW w:w="1566" w:type="dxa"/>
+          </w:tcPr>
+          <w:p>
+            <w:pPr>
+              <w:jc w:val="center"/>
+            </w:pPr>
+            <w:r>
+              <w:t>35</w:t>
+            </w:r>
+            <w:r>
+              <w:t>1</w:t>
+            </w:r>
+          </w:p>
+        </w:tc>
+        <w:tc>
+          <w:tcPr>
+            <w:tcW w:w="1904" w:type="dxa"/>
+          </w:tcPr>
+          <w:p>
+            <w:pPr>
+              <w:jc w:val="center"/>
+            </w:pPr>
+            <w:r>
+              <w:t>X=</w:t>
+            </w:r>
+            <w:r>
+              <w:t>358</w:t>
+            </w:r>
+            <w:r>
+              <w:t>, Y=35</w:t>
+            </w:r>
+            <w:r>
+              <w:t>0</w:t>
+            </w:r>
+          </w:p>
+        </w:tc>
+        <w:tc>
+          <w:tcPr>
+            <w:tcW w:w="1842" w:type="dxa"/>
+          </w:tcPr>
+          <w:p>
+            <w:pPr>
+              <w:jc w:val="center"/>
+            </w:pPr>
+            <w:r>
+              <w:t>X=</w:t>
+            </w:r>
+            <w:r>
+              <w:t>358</w:t>
+            </w:r>
+            <w:r>
+              <w:t xml:space="preserve">, </w:t>
+            </w:r>
+            <w:r>
+              <w:t>Y=35</w:t>
+            </w:r>
+            <w:r>
+              <w:t>0</w:t>
+            </w:r>
+          </w:p>
+        </w:tc>
+      </w:tr>
+      <w:tr>
+        <w:tc>
+          <w:tcPr>
+            <w:tcW w:w="2188" w:type="dxa"/>
+            <w:shd w:val="clear" w:color="auto" w:fill="C1F0C7" w:themeFill="accent3" w:themeFillTint="33"/>
+          </w:tcPr>
+          <w:p>
+            <w:pPr>
+              <w:jc w:val="center"/>
+            </w:pPr>
+            <w:r>
+              <w:t>13</w:t>
+            </w:r>
+          </w:p>
+        </w:tc>
+        <w:tc>
+          <w:tcPr>
+            <w:tcW w:w="1567" w:type="dxa"/>
+          </w:tcPr>
+          <w:p>
+            <w:pPr>
+              <w:jc w:val="center"/>
+            </w:pPr>
+            <w:r>
+              <w:t>17</w:t>
+            </w:r>
+            <w:r>
+              <w:t>9</w:t>
+            </w:r>
+          </w:p>
+        </w:tc>
+        <w:tc>
+          <w:tcPr>
+            <w:tcW w:w="1566" w:type="dxa"/>
+          </w:tcPr>
+          <w:p>
+            <w:pPr>
+              <w:jc w:val="center"/>
+            </w:pPr>
+            <w:r>
+              <w:t>17</w:t>
+            </w:r>
+            <w:r>
+              <w:t>5</w:t>
+            </w:r>
+          </w:p>
+        </w:tc>
+        <w:tc>
+          <w:tcPr>
+            <w:tcW w:w="1904" w:type="dxa"/>
+          </w:tcPr>
+          <w:p>
+            <w:pPr>
+              <w:jc w:val="center"/>
+            </w:pPr>
+            <w:r>
+              <w:t>X=17</w:t>
+            </w:r>
+            <w:r>
+              <w:t>9</w:t>
+            </w:r>
+            <w:r>
+              <w:t>, Y=175</w:t>
+            </w:r>
+          </w:p>
+        </w:tc>
+        <w:tc>
+          <w:tcPr>
+            <w:tcW w:w="1842" w:type="dxa"/>
+          </w:tcPr>
+          <w:p>
+            <w:pPr>
+              <w:jc w:val="center"/>
+            </w:pPr>
+            <w:r>
+              <w:t>X=17</w:t>
+            </w:r>
+            <w:r>
+              <w:t>9</w:t>
+            </w:r>
+            <w:r>
+              <w:t>, Y=175</w:t>
+            </w:r>
+          </w:p>
+        </w:tc>
+      </w:tr>
+    </w:tbl>
+    <w:p/>
+    <w:p>
+      <w:pPr>
+        <w:rPr>
+          <w:sz w:val="24"/>
+          <w:szCs w:val="24"/>
+        </w:rPr>
+      </w:pPr>
+      <w:r>
+        <w:rPr>
+          <w:sz w:val="24"/>
+          <w:szCs w:val="24"/>
+        </w:rPr>
+        <w:t xml:space="preserve">Tras ejecutar los </w:t>
+      </w:r>
+      <w:proofErr w:type="spellStart"/>
+      <w:r>
+        <w:rPr>
+          <w:sz w:val="24"/>
+          <w:szCs w:val="24"/>
+        </w:rPr>
+        <w:t>tests</w:t>
+      </w:r>
+      <w:proofErr w:type="spellEnd"/>
+      <w:r>
+        <w:rPr>
+          <w:sz w:val="24"/>
+          <w:szCs w:val="24"/>
+        </w:rPr>
+        <w:t>, los casos de prueba 1</w:t>
+      </w:r>
+      <w:r>
+        <w:rPr>
+          <w:sz w:val="24"/>
+          <w:szCs w:val="24"/>
+        </w:rPr>
+        <w:t xml:space="preserve"> y</w:t>
+      </w:r>
+      <w:r>
+        <w:rPr>
+          <w:sz w:val="24"/>
+          <w:szCs w:val="24"/>
+        </w:rPr>
+        <w:t xml:space="preserve"> </w:t>
+      </w:r>
+      <w:r>
+        <w:rPr>
+          <w:sz w:val="24"/>
+          <w:szCs w:val="24"/>
+        </w:rPr>
+        <w:t>7</w:t>
+      </w:r>
+      <w:r>
+        <w:rPr>
+          <w:sz w:val="24"/>
+          <w:szCs w:val="24"/>
+        </w:rPr>
+        <w:t xml:space="preserve"> (En rojo) no han sido superados por el programa, este método tiene defectos.</w:t>
       </w:r>
     </w:p>
     <w:sectPr>
@@ -1681,7 +3255,7 @@
   <w:abstractNum w:abstractNumId="1" w15:restartNumberingAfterBreak="0">
     <w:nsid w:val="3B045298"/>
     <w:multiLevelType w:val="hybridMultilevel"/>
-    <w:tmpl w:val="1BA25F2E"/>
+    <w:tmpl w:val="47A881F0"/>
     <w:lvl w:ilvl="0" w:tplc="0C0A0001">
       <w:start w:val="1"/>
       <w:numFmt w:val="bullet"/>
@@ -2200,7 +3774,7 @@
   <w:style w:type="paragraph" w:default="1" w:styleId="Normal">
     <w:name w:val="Normal"/>
     <w:qFormat/>
-    <w:rsid w:val="00231D1E"/>
+    <w:rsid w:val="00453301"/>
   </w:style>
   <w:style w:type="paragraph" w:styleId="Ttulo1">
     <w:name w:val="heading 1"/>

</xml_diff>